<commit_message>
Ajustes de documentação no Modelo Relacional e finalização do Dicionário de Dados.
</commit_message>
<xml_diff>
--- a/Trabalho Escrito/Dicionário de Dados.docx
+++ b/Trabalho Escrito/Dicionário de Dados.docx
@@ -613,14 +613,6 @@
         </w:tc>
       </w:tr>
       <w:tr>
-        <w:tblPrEx>
-          <w:tblCellMar>
-            <w:top w:w="0" w:type="dxa"/>
-            <w:left w:w="0" w:type="dxa"/>
-            <w:bottom w:w="0" w:type="dxa"/>
-            <w:right w:w="0" w:type="dxa"/>
-          </w:tblCellMar>
-        </w:tblPrEx>
         <w:tc>
           <w:tcPr>
             <w:tcW w:w="240" w:type="dxa"/>
@@ -800,14 +792,6 @@
         </w:tc>
       </w:tr>
       <w:tr>
-        <w:tblPrEx>
-          <w:tblCellMar>
-            <w:top w:w="0" w:type="dxa"/>
-            <w:left w:w="0" w:type="dxa"/>
-            <w:bottom w:w="0" w:type="dxa"/>
-            <w:right w:w="0" w:type="dxa"/>
-          </w:tblCellMar>
-        </w:tblPrEx>
         <w:tc>
           <w:tcPr>
             <w:tcW w:w="240" w:type="dxa"/>
@@ -970,14 +954,6 @@
         </w:tc>
       </w:tr>
       <w:tr>
-        <w:tblPrEx>
-          <w:tblCellMar>
-            <w:top w:w="0" w:type="dxa"/>
-            <w:left w:w="0" w:type="dxa"/>
-            <w:bottom w:w="0" w:type="dxa"/>
-            <w:right w:w="0" w:type="dxa"/>
-          </w:tblCellMar>
-        </w:tblPrEx>
         <w:tc>
           <w:tcPr>
             <w:tcW w:w="3000" w:type="dxa"/>
@@ -1087,14 +1063,6 @@
         </w:tc>
       </w:tr>
       <w:tr>
-        <w:tblPrEx>
-          <w:tblCellMar>
-            <w:top w:w="0" w:type="dxa"/>
-            <w:left w:w="0" w:type="dxa"/>
-            <w:bottom w:w="0" w:type="dxa"/>
-            <w:right w:w="0" w:type="dxa"/>
-          </w:tblCellMar>
-        </w:tblPrEx>
         <w:tc>
           <w:tcPr>
             <w:tcW w:w="240" w:type="dxa"/>
@@ -1250,14 +1218,6 @@
         </w:tc>
       </w:tr>
       <w:tr>
-        <w:tblPrEx>
-          <w:tblCellMar>
-            <w:top w:w="0" w:type="dxa"/>
-            <w:left w:w="0" w:type="dxa"/>
-            <w:bottom w:w="0" w:type="dxa"/>
-            <w:right w:w="0" w:type="dxa"/>
-          </w:tblCellMar>
-        </w:tblPrEx>
         <w:tc>
           <w:tcPr>
             <w:tcW w:w="240" w:type="dxa"/>
@@ -1557,14 +1517,6 @@
         </w:tc>
       </w:tr>
       <w:tr>
-        <w:tblPrEx>
-          <w:tblCellMar>
-            <w:top w:w="0" w:type="dxa"/>
-            <w:left w:w="0" w:type="dxa"/>
-            <w:bottom w:w="0" w:type="dxa"/>
-            <w:right w:w="0" w:type="dxa"/>
-          </w:tblCellMar>
-        </w:tblPrEx>
         <w:tc>
           <w:tcPr>
             <w:tcW w:w="240" w:type="dxa"/>
@@ -1951,14 +1903,6 @@
         </w:tc>
       </w:tr>
       <w:tr>
-        <w:tblPrEx>
-          <w:tblCellMar>
-            <w:top w:w="0" w:type="dxa"/>
-            <w:left w:w="0" w:type="dxa"/>
-            <w:bottom w:w="0" w:type="dxa"/>
-            <w:right w:w="0" w:type="dxa"/>
-          </w:tblCellMar>
-        </w:tblPrEx>
         <w:tc>
           <w:tcPr>
             <w:tcW w:w="240" w:type="dxa"/>
@@ -10661,6 +10605,17 @@
                 <w:sz w:val="24"/>
                 <w:lang w:val="pt-BR"/>
               </w:rPr>
+              <w:t>/sistema</w:t>
+            </w:r>
+            <w:bookmarkStart w:id="0" w:name="_GoBack"/>
+            <w:bookmarkEnd w:id="0"/>
+            <w:r>
+              <w:rPr>
+                <w:rFonts w:hint="default" w:ascii="Arial" w:hAnsi="Arial" w:eastAsia="Dialog" w:cs="Arial"/>
+                <w:color w:val="auto"/>
+                <w:sz w:val="24"/>
+                <w:lang w:val="pt-BR"/>
+              </w:rPr>
               <w:t>.</w:t>
             </w:r>
           </w:p>
@@ -11619,8 +11574,34 @@
                 <w:rFonts w:hint="default" w:ascii="Arial" w:hAnsi="Arial" w:eastAsia="Dialog" w:cs="Arial"/>
                 <w:color w:val="auto"/>
                 <w:sz w:val="24"/>
-              </w:rPr>
-              <w:t>Indica o tipo de pessoa (J = Jurídica</w:t>
+                <w:lang w:val="pt-BR"/>
+              </w:rPr>
+              <w:t>T</w:t>
+            </w:r>
+            <w:r>
+              <w:rPr>
+                <w:rFonts w:hint="default" w:ascii="Arial" w:hAnsi="Arial" w:eastAsia="Dialog" w:cs="Arial"/>
+                <w:color w:val="auto"/>
+                <w:sz w:val="24"/>
+              </w:rPr>
+              <w:t>ipo d</w:t>
+            </w:r>
+            <w:r>
+              <w:rPr>
+                <w:rFonts w:hint="default" w:ascii="Arial" w:hAnsi="Arial" w:eastAsia="Dialog" w:cs="Arial"/>
+                <w:color w:val="auto"/>
+                <w:sz w:val="24"/>
+                <w:lang w:val="pt-BR"/>
+              </w:rPr>
+              <w:t>a</w:t>
+            </w:r>
+            <w:r>
+              <w:rPr>
+                <w:rFonts w:hint="default" w:ascii="Arial" w:hAnsi="Arial" w:eastAsia="Dialog" w:cs="Arial"/>
+                <w:color w:val="auto"/>
+                <w:sz w:val="24"/>
+              </w:rPr>
+              <w:t xml:space="preserve"> pessoa (J = Jurídica</w:t>
             </w:r>
             <w:r>
               <w:rPr>
@@ -18272,18 +18253,7 @@
                 <w:sz w:val="24"/>
                 <w:lang w:val="pt-BR"/>
               </w:rPr>
-              <w:t xml:space="preserve">a qual está sendo realizada a </w:t>
-            </w:r>
-            <w:bookmarkStart w:id="0" w:name="_GoBack"/>
-            <w:bookmarkEnd w:id="0"/>
-            <w:r>
-              <w:rPr>
-                <w:rFonts w:hint="default" w:ascii="Arial" w:hAnsi="Arial" w:eastAsia="Dialog" w:cs="Arial"/>
-                <w:color w:val="auto"/>
-                <w:sz w:val="24"/>
-                <w:lang w:val="pt-BR"/>
-              </w:rPr>
-              <w:t>venda.</w:t>
+              <w:t>a qual está sendo realizada a venda.</w:t>
             </w:r>
           </w:p>
         </w:tc>
@@ -20246,6 +20216,7 @@
   <w:style w:type="table" w:customStyle="1" w:styleId="5">
     <w:name w:val="Summaries"/>
     <w:basedOn w:val="4"/>
+    <w:qFormat/>
     <w:uiPriority w:val="0"/>
     <w:pPr>
       <w:spacing w:before="80" w:after="40"/>

</xml_diff>

<commit_message>
Mais ajustes na Criação de Indices e Tabelas
</commit_message>
<xml_diff>
--- a/Trabalho Escrito/Dicionário de Dados.docx
+++ b/Trabalho Escrito/Dicionário de Dados.docx
@@ -7117,8 +7117,6 @@
               </w:rPr>
               <w:t>9</w:t>
             </w:r>
-            <w:bookmarkStart w:id="0" w:name="_GoBack"/>
-            <w:bookmarkEnd w:id="0"/>
           </w:p>
         </w:tc>
         <w:tc>
@@ -13171,7 +13169,7 @@
                 <w:sz w:val="24"/>
                 <w:lang w:val="pt-BR"/>
               </w:rPr>
-              <w:t>.</w:t>
+              <w:t xml:space="preserve"> em gramas.</w:t>
             </w:r>
           </w:p>
         </w:tc>
@@ -20065,7 +20063,7 @@
   <w:docDefaults>
     <w:rPrDefault>
       <w:rPr>
-        <w:rFonts w:asciiTheme="minorHAnsi" w:hAnsiTheme="minorHAnsi" w:eastAsiaTheme="minorEastAsia" w:cstheme="minorBidi"/>
+        <w:rFonts w:ascii="Times New Roman" w:hAnsi="Times New Roman" w:eastAsia="SimSun" w:cs="Times New Roman"/>
       </w:rPr>
     </w:rPrDefault>
     <w:pPrDefault/>

</xml_diff>